<commit_message>
reviso cambios y agrego indice
</commit_message>
<xml_diff>
--- a/TP Final/info papers en prosa.docx
+++ b/TP Final/info papers en prosa.docx
@@ -2,15 +2,917 @@
 <file path=word/document.xml><?xml version="1.0" encoding="utf-8"?>
 <w:document xmlns:wpc="http://schemas.microsoft.com/office/word/2010/wordprocessingCanvas" xmlns:cx="http://schemas.microsoft.com/office/drawing/2014/chartex" xmlns:cx1="http://schemas.microsoft.com/office/drawing/2015/9/8/chartex" xmlns:cx2="http://schemas.microsoft.com/office/drawing/2015/10/21/chartex" xmlns:cx3="http://schemas.microsoft.com/office/drawing/2016/5/9/chartex" xmlns:cx4="http://schemas.microsoft.com/office/drawing/2016/5/10/chartex" xmlns:cx5="http://schemas.microsoft.com/office/drawing/2016/5/11/chartex" xmlns:cx6="http://schemas.microsoft.com/office/drawing/2016/5/12/chartex" xmlns:cx7="http://schemas.microsoft.com/office/drawing/2016/5/13/chartex" xmlns:cx8="http://schemas.microsoft.com/office/drawing/2016/5/14/chartex" xmlns:mc="http://schemas.openxmlformats.org/markup-compatibility/2006" xmlns:aink="http://schemas.microsoft.com/office/drawing/2016/ink" xmlns:am3d="http://schemas.microsoft.com/office/drawing/2017/model3d" xmlns:o="urn:schemas-microsoft-com:office:office" xmlns:oel="http://schemas.microsoft.com/office/2019/extlst" xmlns:r="http://schemas.openxmlformats.org/officeDocument/2006/relationships" xmlns:m="http://schemas.openxmlformats.org/officeDocument/2006/math" xmlns:v="urn:schemas-microsoft-com:vml" xmlns:wp14="http://schemas.microsoft.com/office/word/2010/wordprocessingDrawing" xmlns:wp="http://schemas.openxmlformats.org/drawingml/2006/wordprocessingDrawing" xmlns:w10="urn:schemas-microsoft-com:office:word" xmlns:w="http://schemas.openxmlformats.org/wordprocessingml/2006/main" xmlns:w14="http://schemas.microsoft.com/office/word/2010/wordml" xmlns:w15="http://schemas.microsoft.com/office/word/2012/wordml" xmlns:w16cex="http://schemas.microsoft.com/office/word/2018/wordml/cex" xmlns:w16cid="http://schemas.microsoft.com/office/word/2016/wordml/cid" xmlns:w16="http://schemas.microsoft.com/office/word/2018/wordml" xmlns:w16du="http://schemas.microsoft.com/office/word/2023/wordml/word16du" xmlns:w16sdtdh="http://schemas.microsoft.com/office/word/2020/wordml/sdtdatahash" xmlns:w16sdtfl="http://schemas.microsoft.com/office/word/2024/wordml/sdtformatlock" xmlns:w16se="http://schemas.microsoft.com/office/word/2015/wordml/symex" xmlns:wpg="http://schemas.microsoft.com/office/word/2010/wordprocessingGroup" xmlns:wpi="http://schemas.microsoft.com/office/word/2010/wordprocessingInk" xmlns:wne="http://schemas.microsoft.com/office/word/2006/wordml" xmlns:wps="http://schemas.microsoft.com/office/word/2010/wordprocessingShape" mc:Ignorable="w14 w15 w16se w16cid w16 w16cex w16sdtdh w16sdtfl w16du wp14">
   <w:body>
+    <w:sdt>
+      <w:sdtPr>
+        <w:rPr>
+          <w:lang w:val="es-ES"/>
+        </w:rPr>
+        <w:id w:val="1985803858"/>
+        <w:docPartObj>
+          <w:docPartGallery w:val="Table of Contents"/>
+          <w:docPartUnique/>
+        </w:docPartObj>
+      </w:sdtPr>
+      <w:sdtEndPr>
+        <w:rPr>
+          <w:rFonts w:asciiTheme="minorHAnsi" w:eastAsiaTheme="minorHAnsi" w:hAnsiTheme="minorHAnsi" w:cstheme="minorBidi"/>
+          <w:b/>
+          <w:bCs/>
+          <w:color w:val="auto"/>
+          <w:kern w:val="2"/>
+          <w:sz w:val="24"/>
+          <w:szCs w:val="24"/>
+          <w:lang w:eastAsia="en-US"/>
+          <w14:ligatures w14:val="standardContextual"/>
+        </w:rPr>
+      </w:sdtEndPr>
+      <w:sdtContent>
+        <w:p>
+          <w:pPr>
+            <w:pStyle w:val="TtuloTDC"/>
+          </w:pPr>
+          <w:r>
+            <w:rPr>
+              <w:lang w:val="es-ES"/>
+            </w:rPr>
+            <w:t>Contenido</w:t>
+          </w:r>
+        </w:p>
+        <w:p>
+          <w:pPr>
+            <w:pStyle w:val="TDC1"/>
+            <w:tabs>
+              <w:tab w:val="right" w:leader="dot" w:pos="8494"/>
+            </w:tabs>
+            <w:rPr>
+              <w:noProof/>
+            </w:rPr>
+          </w:pPr>
+          <w:r>
+            <w:fldChar w:fldCharType="begin"/>
+          </w:r>
+          <w:r>
+            <w:instrText xml:space="preserve"> TOC \o "1-3" \h \z \u </w:instrText>
+          </w:r>
+          <w:r>
+            <w:fldChar w:fldCharType="separate"/>
+          </w:r>
+          <w:hyperlink w:anchor="_Toc201558904" w:history="1">
+            <w:r>
+              <w:rPr>
+                <w:rStyle w:val="Hipervnculo"/>
+                <w:noProof/>
+              </w:rPr>
+              <w:t>Introducción</w:t>
+            </w:r>
+            <w:r>
+              <w:rPr>
+                <w:noProof/>
+                <w:webHidden/>
+              </w:rPr>
+              <w:tab/>
+            </w:r>
+            <w:r>
+              <w:rPr>
+                <w:noProof/>
+                <w:webHidden/>
+              </w:rPr>
+              <w:fldChar w:fldCharType="begin"/>
+            </w:r>
+            <w:r>
+              <w:rPr>
+                <w:noProof/>
+                <w:webHidden/>
+              </w:rPr>
+              <w:instrText xml:space="preserve"> PAGEREF _Toc201558904 \h </w:instrText>
+            </w:r>
+            <w:r>
+              <w:rPr>
+                <w:noProof/>
+                <w:webHidden/>
+              </w:rPr>
+            </w:r>
+            <w:r>
+              <w:rPr>
+                <w:noProof/>
+                <w:webHidden/>
+              </w:rPr>
+              <w:fldChar w:fldCharType="separate"/>
+            </w:r>
+            <w:r>
+              <w:rPr>
+                <w:noProof/>
+                <w:webHidden/>
+              </w:rPr>
+              <w:t>1</w:t>
+            </w:r>
+            <w:r>
+              <w:rPr>
+                <w:noProof/>
+                <w:webHidden/>
+              </w:rPr>
+              <w:fldChar w:fldCharType="end"/>
+            </w:r>
+          </w:hyperlink>
+        </w:p>
+        <w:p>
+          <w:pPr>
+            <w:pStyle w:val="TDC1"/>
+            <w:tabs>
+              <w:tab w:val="right" w:leader="dot" w:pos="8494"/>
+            </w:tabs>
+            <w:rPr>
+              <w:noProof/>
+            </w:rPr>
+          </w:pPr>
+          <w:hyperlink w:anchor="_Toc201558905" w:history="1">
+            <w:r>
+              <w:rPr>
+                <w:rStyle w:val="Hipervnculo"/>
+                <w:noProof/>
+              </w:rPr>
+              <w:t>Informe</w:t>
+            </w:r>
+            <w:r>
+              <w:rPr>
+                <w:noProof/>
+                <w:webHidden/>
+              </w:rPr>
+              <w:tab/>
+            </w:r>
+            <w:r>
+              <w:rPr>
+                <w:noProof/>
+                <w:webHidden/>
+              </w:rPr>
+              <w:fldChar w:fldCharType="begin"/>
+            </w:r>
+            <w:r>
+              <w:rPr>
+                <w:noProof/>
+                <w:webHidden/>
+              </w:rPr>
+              <w:instrText xml:space="preserve"> PAGEREF _Toc201558905 \h </w:instrText>
+            </w:r>
+            <w:r>
+              <w:rPr>
+                <w:noProof/>
+                <w:webHidden/>
+              </w:rPr>
+            </w:r>
+            <w:r>
+              <w:rPr>
+                <w:noProof/>
+                <w:webHidden/>
+              </w:rPr>
+              <w:fldChar w:fldCharType="separate"/>
+            </w:r>
+            <w:r>
+              <w:rPr>
+                <w:noProof/>
+                <w:webHidden/>
+              </w:rPr>
+              <w:t>1</w:t>
+            </w:r>
+            <w:r>
+              <w:rPr>
+                <w:noProof/>
+                <w:webHidden/>
+              </w:rPr>
+              <w:fldChar w:fldCharType="end"/>
+            </w:r>
+          </w:hyperlink>
+        </w:p>
+        <w:p>
+          <w:pPr>
+            <w:pStyle w:val="TDC2"/>
+            <w:tabs>
+              <w:tab w:val="right" w:leader="dot" w:pos="8494"/>
+            </w:tabs>
+            <w:rPr>
+              <w:noProof/>
+            </w:rPr>
+          </w:pPr>
+          <w:hyperlink w:anchor="_Toc201558906" w:history="1">
+            <w:r>
+              <w:rPr>
+                <w:rStyle w:val="Hipervnculo"/>
+                <w:noProof/>
+              </w:rPr>
+              <w:t>Revisión de artículos</w:t>
+            </w:r>
+            <w:r>
+              <w:rPr>
+                <w:noProof/>
+                <w:webHidden/>
+              </w:rPr>
+              <w:tab/>
+            </w:r>
+            <w:r>
+              <w:rPr>
+                <w:noProof/>
+                <w:webHidden/>
+              </w:rPr>
+              <w:fldChar w:fldCharType="begin"/>
+            </w:r>
+            <w:r>
+              <w:rPr>
+                <w:noProof/>
+                <w:webHidden/>
+              </w:rPr>
+              <w:instrText xml:space="preserve"> PAGEREF _Toc201558906 \h </w:instrText>
+            </w:r>
+            <w:r>
+              <w:rPr>
+                <w:noProof/>
+                <w:webHidden/>
+              </w:rPr>
+            </w:r>
+            <w:r>
+              <w:rPr>
+                <w:noProof/>
+                <w:webHidden/>
+              </w:rPr>
+              <w:fldChar w:fldCharType="separate"/>
+            </w:r>
+            <w:r>
+              <w:rPr>
+                <w:noProof/>
+                <w:webHidden/>
+              </w:rPr>
+              <w:t>1</w:t>
+            </w:r>
+            <w:r>
+              <w:rPr>
+                <w:noProof/>
+                <w:webHidden/>
+              </w:rPr>
+              <w:fldChar w:fldCharType="end"/>
+            </w:r>
+          </w:hyperlink>
+        </w:p>
+        <w:p>
+          <w:pPr>
+            <w:pStyle w:val="TDC3"/>
+            <w:tabs>
+              <w:tab w:val="right" w:leader="dot" w:pos="8494"/>
+            </w:tabs>
+            <w:rPr>
+              <w:noProof/>
+            </w:rPr>
+          </w:pPr>
+          <w:hyperlink w:anchor="_Toc201558907" w:history="1">
+            <w:r>
+              <w:rPr>
+                <w:rStyle w:val="Hipervnculo"/>
+                <w:noProof/>
+              </w:rPr>
+              <w:t>Estudio sobre la Vacuna Tetravalente Atenuada Butantan-DV: “Live, Attenuated, Tetravalent Butantan–Dengue Vaccine in Children and Adults”</w:t>
+            </w:r>
+            <w:r>
+              <w:rPr>
+                <w:noProof/>
+                <w:webHidden/>
+              </w:rPr>
+              <w:tab/>
+            </w:r>
+            <w:r>
+              <w:rPr>
+                <w:noProof/>
+                <w:webHidden/>
+              </w:rPr>
+              <w:fldChar w:fldCharType="begin"/>
+            </w:r>
+            <w:r>
+              <w:rPr>
+                <w:noProof/>
+                <w:webHidden/>
+              </w:rPr>
+              <w:instrText xml:space="preserve"> PAGEREF _Toc201558907 \h </w:instrText>
+            </w:r>
+            <w:r>
+              <w:rPr>
+                <w:noProof/>
+                <w:webHidden/>
+              </w:rPr>
+            </w:r>
+            <w:r>
+              <w:rPr>
+                <w:noProof/>
+                <w:webHidden/>
+              </w:rPr>
+              <w:fldChar w:fldCharType="separate"/>
+            </w:r>
+            <w:r>
+              <w:rPr>
+                <w:noProof/>
+                <w:webHidden/>
+              </w:rPr>
+              <w:t>1</w:t>
+            </w:r>
+            <w:r>
+              <w:rPr>
+                <w:noProof/>
+                <w:webHidden/>
+              </w:rPr>
+              <w:fldChar w:fldCharType="end"/>
+            </w:r>
+          </w:hyperlink>
+        </w:p>
+        <w:p>
+          <w:pPr>
+            <w:pStyle w:val="TDC3"/>
+            <w:tabs>
+              <w:tab w:val="right" w:leader="dot" w:pos="8494"/>
+            </w:tabs>
+            <w:rPr>
+              <w:noProof/>
+            </w:rPr>
+          </w:pPr>
+          <w:hyperlink w:anchor="_Toc201558908" w:history="1">
+            <w:r>
+              <w:rPr>
+                <w:rStyle w:val="Hipervnculo"/>
+                <w:noProof/>
+              </w:rPr>
+              <w:t xml:space="preserve">Revisión Sistemática y Metaanálisis de Bengolea et al. </w:t>
+            </w:r>
+            <w:r>
+              <w:rPr>
+                <w:rStyle w:val="Hipervnculo"/>
+                <w:noProof/>
+                <w:lang w:val="en-US"/>
+              </w:rPr>
+              <w:t>(2024): “EFFECTIVENESS AND SAFETY OF THE TETRAVALENT TAK-003 DENGUE VACCINE: A SYSTEMATIC REVIEW”</w:t>
+            </w:r>
+            <w:r>
+              <w:rPr>
+                <w:noProof/>
+                <w:webHidden/>
+              </w:rPr>
+              <w:tab/>
+            </w:r>
+            <w:r>
+              <w:rPr>
+                <w:noProof/>
+                <w:webHidden/>
+              </w:rPr>
+              <w:fldChar w:fldCharType="begin"/>
+            </w:r>
+            <w:r>
+              <w:rPr>
+                <w:noProof/>
+                <w:webHidden/>
+              </w:rPr>
+              <w:instrText xml:space="preserve"> PAGEREF _Toc201558908 \h </w:instrText>
+            </w:r>
+            <w:r>
+              <w:rPr>
+                <w:noProof/>
+                <w:webHidden/>
+              </w:rPr>
+            </w:r>
+            <w:r>
+              <w:rPr>
+                <w:noProof/>
+                <w:webHidden/>
+              </w:rPr>
+              <w:fldChar w:fldCharType="separate"/>
+            </w:r>
+            <w:r>
+              <w:rPr>
+                <w:noProof/>
+                <w:webHidden/>
+              </w:rPr>
+              <w:t>3</w:t>
+            </w:r>
+            <w:r>
+              <w:rPr>
+                <w:noProof/>
+                <w:webHidden/>
+              </w:rPr>
+              <w:fldChar w:fldCharType="end"/>
+            </w:r>
+          </w:hyperlink>
+        </w:p>
+        <w:p>
+          <w:pPr>
+            <w:pStyle w:val="TDC2"/>
+            <w:tabs>
+              <w:tab w:val="right" w:leader="dot" w:pos="8494"/>
+            </w:tabs>
+            <w:rPr>
+              <w:noProof/>
+            </w:rPr>
+          </w:pPr>
+          <w:hyperlink w:anchor="_Toc201558909" w:history="1">
+            <w:r>
+              <w:rPr>
+                <w:rStyle w:val="Hipervnculo"/>
+                <w:noProof/>
+              </w:rPr>
+              <w:t>Situación Nacional Argentina</w:t>
+            </w:r>
+            <w:r>
+              <w:rPr>
+                <w:noProof/>
+                <w:webHidden/>
+              </w:rPr>
+              <w:tab/>
+            </w:r>
+            <w:r>
+              <w:rPr>
+                <w:noProof/>
+                <w:webHidden/>
+              </w:rPr>
+              <w:fldChar w:fldCharType="begin"/>
+            </w:r>
+            <w:r>
+              <w:rPr>
+                <w:noProof/>
+                <w:webHidden/>
+              </w:rPr>
+              <w:instrText xml:space="preserve"> PAGEREF _Toc201558909 \h </w:instrText>
+            </w:r>
+            <w:r>
+              <w:rPr>
+                <w:noProof/>
+                <w:webHidden/>
+              </w:rPr>
+            </w:r>
+            <w:r>
+              <w:rPr>
+                <w:noProof/>
+                <w:webHidden/>
+              </w:rPr>
+              <w:fldChar w:fldCharType="separate"/>
+            </w:r>
+            <w:r>
+              <w:rPr>
+                <w:noProof/>
+                <w:webHidden/>
+              </w:rPr>
+              <w:t>5</w:t>
+            </w:r>
+            <w:r>
+              <w:rPr>
+                <w:noProof/>
+                <w:webHidden/>
+              </w:rPr>
+              <w:fldChar w:fldCharType="end"/>
+            </w:r>
+          </w:hyperlink>
+        </w:p>
+        <w:p>
+          <w:pPr>
+            <w:pStyle w:val="TDC3"/>
+            <w:tabs>
+              <w:tab w:val="right" w:leader="dot" w:pos="8494"/>
+            </w:tabs>
+            <w:rPr>
+              <w:noProof/>
+            </w:rPr>
+          </w:pPr>
+          <w:hyperlink w:anchor="_Toc201558910" w:history="1">
+            <w:r>
+              <w:rPr>
+                <w:rStyle w:val="Hipervnculo"/>
+                <w:noProof/>
+                <w:lang w:val="en-US"/>
+              </w:rPr>
+              <w:t>Situación en la provincia de Santa Fe</w:t>
+            </w:r>
+            <w:r>
+              <w:rPr>
+                <w:noProof/>
+                <w:webHidden/>
+              </w:rPr>
+              <w:tab/>
+            </w:r>
+            <w:r>
+              <w:rPr>
+                <w:noProof/>
+                <w:webHidden/>
+              </w:rPr>
+              <w:fldChar w:fldCharType="begin"/>
+            </w:r>
+            <w:r>
+              <w:rPr>
+                <w:noProof/>
+                <w:webHidden/>
+              </w:rPr>
+              <w:instrText xml:space="preserve"> PAGEREF _Toc201558910 \h </w:instrText>
+            </w:r>
+            <w:r>
+              <w:rPr>
+                <w:noProof/>
+                <w:webHidden/>
+              </w:rPr>
+            </w:r>
+            <w:r>
+              <w:rPr>
+                <w:noProof/>
+                <w:webHidden/>
+              </w:rPr>
+              <w:fldChar w:fldCharType="separate"/>
+            </w:r>
+            <w:r>
+              <w:rPr>
+                <w:noProof/>
+                <w:webHidden/>
+              </w:rPr>
+              <w:t>7</w:t>
+            </w:r>
+            <w:r>
+              <w:rPr>
+                <w:noProof/>
+                <w:webHidden/>
+              </w:rPr>
+              <w:fldChar w:fldCharType="end"/>
+            </w:r>
+          </w:hyperlink>
+        </w:p>
+        <w:p>
+          <w:pPr>
+            <w:pStyle w:val="TDC3"/>
+            <w:tabs>
+              <w:tab w:val="right" w:leader="dot" w:pos="8494"/>
+            </w:tabs>
+            <w:rPr>
+              <w:noProof/>
+            </w:rPr>
+          </w:pPr>
+          <w:hyperlink w:anchor="_Toc201558911" w:history="1">
+            <w:r>
+              <w:rPr>
+                <w:rStyle w:val="Hipervnculo"/>
+                <w:noProof/>
+                <w:lang w:val="en-US"/>
+              </w:rPr>
+              <w:t>Situación en la ciudad de Rosario</w:t>
+            </w:r>
+            <w:r>
+              <w:rPr>
+                <w:noProof/>
+                <w:webHidden/>
+              </w:rPr>
+              <w:tab/>
+            </w:r>
+            <w:r>
+              <w:rPr>
+                <w:noProof/>
+                <w:webHidden/>
+              </w:rPr>
+              <w:fldChar w:fldCharType="begin"/>
+            </w:r>
+            <w:r>
+              <w:rPr>
+                <w:noProof/>
+                <w:webHidden/>
+              </w:rPr>
+              <w:instrText xml:space="preserve"> PAGEREF _Toc201558911 \h </w:instrText>
+            </w:r>
+            <w:r>
+              <w:rPr>
+                <w:noProof/>
+                <w:webHidden/>
+              </w:rPr>
+            </w:r>
+            <w:r>
+              <w:rPr>
+                <w:noProof/>
+                <w:webHidden/>
+              </w:rPr>
+              <w:fldChar w:fldCharType="separate"/>
+            </w:r>
+            <w:r>
+              <w:rPr>
+                <w:noProof/>
+                <w:webHidden/>
+              </w:rPr>
+              <w:t>8</w:t>
+            </w:r>
+            <w:r>
+              <w:rPr>
+                <w:noProof/>
+                <w:webHidden/>
+              </w:rPr>
+              <w:fldChar w:fldCharType="end"/>
+            </w:r>
+          </w:hyperlink>
+        </w:p>
+        <w:p>
+          <w:pPr>
+            <w:pStyle w:val="TDC3"/>
+            <w:tabs>
+              <w:tab w:val="right" w:leader="dot" w:pos="8494"/>
+            </w:tabs>
+            <w:rPr>
+              <w:noProof/>
+            </w:rPr>
+          </w:pPr>
+          <w:hyperlink w:anchor="_Toc201558912" w:history="1">
+            <w:r>
+              <w:rPr>
+                <w:rStyle w:val="Hipervnculo"/>
+                <w:noProof/>
+              </w:rPr>
+              <w:t>Conclusiones sobre la situación nacional</w:t>
+            </w:r>
+            <w:r>
+              <w:rPr>
+                <w:noProof/>
+                <w:webHidden/>
+              </w:rPr>
+              <w:tab/>
+            </w:r>
+            <w:r>
+              <w:rPr>
+                <w:noProof/>
+                <w:webHidden/>
+              </w:rPr>
+              <w:fldChar w:fldCharType="begin"/>
+            </w:r>
+            <w:r>
+              <w:rPr>
+                <w:noProof/>
+                <w:webHidden/>
+              </w:rPr>
+              <w:instrText xml:space="preserve"> PAGEREF _Toc201558912 \h </w:instrText>
+            </w:r>
+            <w:r>
+              <w:rPr>
+                <w:noProof/>
+                <w:webHidden/>
+              </w:rPr>
+            </w:r>
+            <w:r>
+              <w:rPr>
+                <w:noProof/>
+                <w:webHidden/>
+              </w:rPr>
+              <w:fldChar w:fldCharType="separate"/>
+            </w:r>
+            <w:r>
+              <w:rPr>
+                <w:noProof/>
+                <w:webHidden/>
+              </w:rPr>
+              <w:t>9</w:t>
+            </w:r>
+            <w:r>
+              <w:rPr>
+                <w:noProof/>
+                <w:webHidden/>
+              </w:rPr>
+              <w:fldChar w:fldCharType="end"/>
+            </w:r>
+          </w:hyperlink>
+        </w:p>
+        <w:p>
+          <w:pPr>
+            <w:pStyle w:val="TDC3"/>
+            <w:tabs>
+              <w:tab w:val="right" w:leader="dot" w:pos="8494"/>
+            </w:tabs>
+            <w:rPr>
+              <w:noProof/>
+            </w:rPr>
+          </w:pPr>
+          <w:hyperlink w:anchor="_Toc201558913" w:history="1">
+            <w:r>
+              <w:rPr>
+                <w:rStyle w:val="Hipervnculo"/>
+                <w:noProof/>
+              </w:rPr>
+              <w:t>Referencias sobre la situación nacional</w:t>
+            </w:r>
+            <w:r>
+              <w:rPr>
+                <w:noProof/>
+                <w:webHidden/>
+              </w:rPr>
+              <w:tab/>
+            </w:r>
+            <w:r>
+              <w:rPr>
+                <w:noProof/>
+                <w:webHidden/>
+              </w:rPr>
+              <w:fldChar w:fldCharType="begin"/>
+            </w:r>
+            <w:r>
+              <w:rPr>
+                <w:noProof/>
+                <w:webHidden/>
+              </w:rPr>
+              <w:instrText xml:space="preserve"> PAGEREF _Toc201558913 \h </w:instrText>
+            </w:r>
+            <w:r>
+              <w:rPr>
+                <w:noProof/>
+                <w:webHidden/>
+              </w:rPr>
+            </w:r>
+            <w:r>
+              <w:rPr>
+                <w:noProof/>
+                <w:webHidden/>
+              </w:rPr>
+              <w:fldChar w:fldCharType="separate"/>
+            </w:r>
+            <w:r>
+              <w:rPr>
+                <w:noProof/>
+                <w:webHidden/>
+              </w:rPr>
+              <w:t>10</w:t>
+            </w:r>
+            <w:r>
+              <w:rPr>
+                <w:noProof/>
+                <w:webHidden/>
+              </w:rPr>
+              <w:fldChar w:fldCharType="end"/>
+            </w:r>
+          </w:hyperlink>
+        </w:p>
+        <w:p>
+          <w:pPr>
+            <w:pStyle w:val="TDC2"/>
+            <w:tabs>
+              <w:tab w:val="right" w:leader="dot" w:pos="8494"/>
+            </w:tabs>
+            <w:rPr>
+              <w:noProof/>
+            </w:rPr>
+          </w:pPr>
+          <w:hyperlink w:anchor="_Toc201558914" w:history="1">
+            <w:r>
+              <w:rPr>
+                <w:rStyle w:val="Hipervnculo"/>
+                <w:noProof/>
+              </w:rPr>
+              <w:t>Legislación del dengue en Argentina</w:t>
+            </w:r>
+            <w:r>
+              <w:rPr>
+                <w:noProof/>
+                <w:webHidden/>
+              </w:rPr>
+              <w:tab/>
+            </w:r>
+            <w:r>
+              <w:rPr>
+                <w:noProof/>
+                <w:webHidden/>
+              </w:rPr>
+              <w:fldChar w:fldCharType="begin"/>
+            </w:r>
+            <w:r>
+              <w:rPr>
+                <w:noProof/>
+                <w:webHidden/>
+              </w:rPr>
+              <w:instrText xml:space="preserve"> PAGEREF _Toc201558914 \h </w:instrText>
+            </w:r>
+            <w:r>
+              <w:rPr>
+                <w:noProof/>
+                <w:webHidden/>
+              </w:rPr>
+            </w:r>
+            <w:r>
+              <w:rPr>
+                <w:noProof/>
+                <w:webHidden/>
+              </w:rPr>
+              <w:fldChar w:fldCharType="separate"/>
+            </w:r>
+            <w:r>
+              <w:rPr>
+                <w:noProof/>
+                <w:webHidden/>
+              </w:rPr>
+              <w:t>10</w:t>
+            </w:r>
+            <w:r>
+              <w:rPr>
+                <w:noProof/>
+                <w:webHidden/>
+              </w:rPr>
+              <w:fldChar w:fldCharType="end"/>
+            </w:r>
+          </w:hyperlink>
+        </w:p>
+        <w:p>
+          <w:pPr>
+            <w:pStyle w:val="TDC3"/>
+            <w:tabs>
+              <w:tab w:val="right" w:leader="dot" w:pos="8494"/>
+            </w:tabs>
+            <w:rPr>
+              <w:noProof/>
+            </w:rPr>
+          </w:pPr>
+          <w:hyperlink w:anchor="_Toc201558915" w:history="1">
+            <w:r>
+              <w:rPr>
+                <w:rStyle w:val="Hipervnculo"/>
+                <w:noProof/>
+              </w:rPr>
+              <w:t>Referencias sobre la legislación y aprobaciones ANMAT</w:t>
+            </w:r>
+            <w:r>
+              <w:rPr>
+                <w:noProof/>
+                <w:webHidden/>
+              </w:rPr>
+              <w:tab/>
+            </w:r>
+            <w:r>
+              <w:rPr>
+                <w:noProof/>
+                <w:webHidden/>
+              </w:rPr>
+              <w:fldChar w:fldCharType="begin"/>
+            </w:r>
+            <w:r>
+              <w:rPr>
+                <w:noProof/>
+                <w:webHidden/>
+              </w:rPr>
+              <w:instrText xml:space="preserve"> PAGEREF _Toc201558915 \h </w:instrText>
+            </w:r>
+            <w:r>
+              <w:rPr>
+                <w:noProof/>
+                <w:webHidden/>
+              </w:rPr>
+            </w:r>
+            <w:r>
+              <w:rPr>
+                <w:noProof/>
+                <w:webHidden/>
+              </w:rPr>
+              <w:fldChar w:fldCharType="separate"/>
+            </w:r>
+            <w:r>
+              <w:rPr>
+                <w:noProof/>
+                <w:webHidden/>
+              </w:rPr>
+              <w:t>12</w:t>
+            </w:r>
+            <w:r>
+              <w:rPr>
+                <w:noProof/>
+                <w:webHidden/>
+              </w:rPr>
+              <w:fldChar w:fldCharType="end"/>
+            </w:r>
+          </w:hyperlink>
+        </w:p>
+        <w:p>
+          <w:r>
+            <w:rPr>
+              <w:b/>
+              <w:bCs/>
+              <w:lang w:val="es-ES"/>
+            </w:rPr>
+            <w:fldChar w:fldCharType="end"/>
+          </w:r>
+        </w:p>
+      </w:sdtContent>
+    </w:sdt>
     <w:p>
       <w:pPr>
-        <w:pStyle w:val="Ttulo1"/>
-      </w:pPr>
-      <w:r>
-        <w:t xml:space="preserve">Introducción </w:t>
+        <w:rPr>
+          <w:rFonts w:asciiTheme="majorHAnsi" w:eastAsiaTheme="majorEastAsia" w:hAnsiTheme="majorHAnsi" w:cstheme="majorBidi"/>
+          <w:color w:val="0F4761" w:themeColor="accent1" w:themeShade="BF"/>
+          <w:sz w:val="40"/>
+          <w:szCs w:val="40"/>
+        </w:rPr>
+      </w:pPr>
+      <w:bookmarkStart w:id="0" w:name="_Toc201558904"/>
+      <w:r>
+        <w:br w:type="page"/>
       </w:r>
     </w:p>
     <w:p>
+      <w:pPr>
+        <w:pStyle w:val="Ttulo1"/>
+      </w:pPr>
+      <w:r>
+        <w:lastRenderedPageBreak/>
+        <w:t>Introducción</w:t>
+      </w:r>
+      <w:bookmarkEnd w:id="0"/>
+      <w:r>
+        <w:t xml:space="preserve"> </w:t>
+      </w:r>
+    </w:p>
+    <w:p>
       <w:r>
         <w:t xml:space="preserve">El dengue, una enfermedad viral transmitida por mosquitos Aedes </w:t>
       </w:r>
@@ -45,22 +947,27 @@
       <w:pPr>
         <w:pStyle w:val="Ttulo1"/>
       </w:pPr>
+      <w:bookmarkStart w:id="1" w:name="_Toc201558905"/>
       <w:r>
         <w:t>Informe</w:t>
       </w:r>
+      <w:bookmarkEnd w:id="1"/>
     </w:p>
     <w:p>
       <w:pPr>
         <w:pStyle w:val="Ttulo2"/>
       </w:pPr>
+      <w:bookmarkStart w:id="2" w:name="_Toc201558906"/>
       <w:r>
         <w:t>Revisión de artículos</w:t>
       </w:r>
+      <w:bookmarkEnd w:id="2"/>
     </w:p>
     <w:p>
       <w:pPr>
         <w:pStyle w:val="Ttulo3"/>
       </w:pPr>
+      <w:bookmarkStart w:id="3" w:name="_Toc201558907"/>
       <w:r>
         <w:t xml:space="preserve">Estudio sobre la Vacuna Tetravalente Atenuada </w:t>
       </w:r>
@@ -126,6 +1033,7 @@
       <w:r>
         <w:t>”</w:t>
       </w:r>
+      <w:bookmarkEnd w:id="3"/>
     </w:p>
     <w:p>
       <w:r>
@@ -196,7 +1104,15 @@
         <w:t xml:space="preserve"> Medicine</w:t>
       </w:r>
       <w:r>
-        <w:t xml:space="preserve"> (NEJM), una de las revistas médicas de mayor prestigio y factor de impacto a nivel mundial, con un valor de 158.5 en 2023, posicionándola como la número uno en su campo.</w:t>
+        <w:t xml:space="preserve"> (NEJM), una de las revistas médicas de mayor prestigio y factor de impacto a nivel mundial, con un valor de 158.5 en 2023, posicionándola como </w:t>
+      </w:r>
+      <w:proofErr w:type="gramStart"/>
+      <w:r>
+        <w:t>la número</w:t>
+      </w:r>
+      <w:proofErr w:type="gramEnd"/>
+      <w:r>
+        <w:t xml:space="preserve"> uno en su campo.</w:t>
       </w:r>
     </w:p>
     <w:p>
@@ -220,11 +1136,15 @@
     </w:p>
     <w:p>
       <w:r>
-        <w:t xml:space="preserve">El diseño del estudio correspondió a un ensayo clínico de fase 3, aleatorizado, doble ciego y controlado con placebo, lo que asegura una alta calidad </w:t>
+        <w:t xml:space="preserve">El diseño del estudio correspondió a un ensayo clínico de fase 3, aleatorizado, doble ciego y controlado con placebo, lo que asegura una alta calidad metodológica. Contó con la participación de 16,235 individuos, asignados en una </w:t>
       </w:r>
       <w:r>
         <w:lastRenderedPageBreak/>
-        <w:t>metodológica. Contó con la participación de 16,235 individuos, asignados en una proporción de 2:1 (vacuna</w:t>
+        <w:t>proporción de 2:1 (</w:t>
+      </w:r>
+      <w:proofErr w:type="gramStart"/>
+      <w:r>
+        <w:t>vacuna</w:t>
       </w:r>
       <w:r>
         <w:t xml:space="preserve"> </w:t>
@@ -232,6 +1152,7 @@
       <w:r>
         <w:t>:</w:t>
       </w:r>
+      <w:proofErr w:type="gramEnd"/>
       <w:r>
         <w:t xml:space="preserve"> </w:t>
       </w:r>
@@ -341,6 +1262,7 @@
           <w:lang w:val="en-US"/>
         </w:rPr>
       </w:pPr>
+      <w:bookmarkStart w:id="4" w:name="_Toc201558908"/>
       <w:r>
         <w:t xml:space="preserve">Revisión Sistemática y Metaanálisis de Bengolea et al. </w:t>
       </w:r>
@@ -374,6 +1296,7 @@
         </w:rPr>
         <w:t>”</w:t>
       </w:r>
+      <w:bookmarkEnd w:id="4"/>
     </w:p>
     <w:p>
       <w:r>
@@ -963,10 +1886,12 @@
       <w:pPr>
         <w:pStyle w:val="Ttulo2"/>
       </w:pPr>
+      <w:bookmarkStart w:id="5" w:name="_Toc201558909"/>
       <w:r>
         <w:lastRenderedPageBreak/>
         <w:t>Situación Nacional Argentina</w:t>
       </w:r>
+      <w:bookmarkEnd w:id="5"/>
     </w:p>
     <w:p>
       <w:r>
@@ -1000,7 +1925,7 @@
                     <pic:cNvPicPr/>
                   </pic:nvPicPr>
                   <pic:blipFill>
-                    <a:blip r:embed="rId5"/>
+                    <a:blip r:embed="rId6"/>
                     <a:stretch>
                       <a:fillRect/>
                     </a:stretch>
@@ -1071,7 +1996,7 @@
                     <pic:cNvPicPr/>
                   </pic:nvPicPr>
                   <pic:blipFill>
-                    <a:blip r:embed="rId6"/>
+                    <a:blip r:embed="rId7"/>
                     <a:stretch>
                       <a:fillRect/>
                     </a:stretch>
@@ -1137,7 +2062,7 @@
                     <pic:cNvPicPr/>
                   </pic:nvPicPr>
                   <pic:blipFill>
-                    <a:blip r:embed="rId7"/>
+                    <a:blip r:embed="rId8"/>
                     <a:stretch>
                       <a:fillRect/>
                     </a:stretch>
@@ -1193,7 +2118,7 @@
       <w:r>
         <w:t>(</w:t>
       </w:r>
-      <w:hyperlink r:id="rId8" w:tooltip="Argentina" w:history="1">
+      <w:hyperlink r:id="rId9" w:tooltip="Argentina" w:history="1">
         <w:r>
           <w:rPr>
             <w:rStyle w:val="Hipervnculo"/>
@@ -1206,7 +2131,7 @@
       <w:r>
         <w:t xml:space="preserve">, </w:t>
       </w:r>
-      <w:hyperlink r:id="rId9" w:tooltip="Chile" w:history="1">
+      <w:hyperlink r:id="rId10" w:tooltip="Chile" w:history="1">
         <w:r>
           <w:rPr>
             <w:rStyle w:val="Hipervnculo"/>
@@ -1219,7 +2144,7 @@
       <w:r>
         <w:t xml:space="preserve">, </w:t>
       </w:r>
-      <w:hyperlink r:id="rId10" w:tooltip="Uruguay" w:history="1">
+      <w:hyperlink r:id="rId11" w:tooltip="Uruguay" w:history="1">
         <w:r>
           <w:rPr>
             <w:rStyle w:val="Hipervnculo"/>
@@ -1232,7 +2157,7 @@
       <w:r>
         <w:t xml:space="preserve">, parte de </w:t>
       </w:r>
-      <w:hyperlink r:id="rId11" w:tooltip="Paraguay" w:history="1">
+      <w:hyperlink r:id="rId12" w:tooltip="Paraguay" w:history="1">
         <w:r>
           <w:rPr>
             <w:rStyle w:val="Hipervnculo"/>
@@ -1245,7 +2170,7 @@
       <w:r>
         <w:t xml:space="preserve"> y </w:t>
       </w:r>
-      <w:hyperlink r:id="rId12" w:tooltip="Brasil" w:history="1">
+      <w:hyperlink r:id="rId13" w:tooltip="Brasil" w:history="1">
         <w:r>
           <w:rPr>
             <w:rStyle w:val="Hipervnculo"/>
@@ -1286,7 +2211,7 @@
                     <pic:cNvPicPr/>
                   </pic:nvPicPr>
                   <pic:blipFill>
-                    <a:blip r:embed="rId13"/>
+                    <a:blip r:embed="rId14"/>
                     <a:stretch>
                       <a:fillRect/>
                     </a:stretch>
@@ -1311,23 +2236,43 @@
     <w:p>
       <w:pPr>
         <w:pStyle w:val="Ttulo3"/>
-      </w:pPr>
-      <w:r>
+        <w:rPr>
+          <w:lang w:val="en-US"/>
+        </w:rPr>
+      </w:pPr>
+      <w:bookmarkStart w:id="6" w:name="_Toc201558910"/>
+      <w:r>
+        <w:rPr>
+          <w:lang w:val="en-US"/>
+        </w:rPr>
         <w:lastRenderedPageBreak/>
         <w:t>Situación</w:t>
       </w:r>
       <w:r>
+        <w:rPr>
+          <w:lang w:val="en-US"/>
+        </w:rPr>
         <w:t xml:space="preserve"> en la p</w:t>
       </w:r>
       <w:r>
+        <w:rPr>
+          <w:lang w:val="en-US"/>
+        </w:rPr>
         <w:t>rovincia</w:t>
       </w:r>
       <w:r>
+        <w:rPr>
+          <w:lang w:val="en-US"/>
+        </w:rPr>
         <w:t xml:space="preserve"> de</w:t>
       </w:r>
       <w:r>
+        <w:rPr>
+          <w:lang w:val="en-US"/>
+        </w:rPr>
         <w:t xml:space="preserve"> Santa Fe</w:t>
       </w:r>
+      <w:bookmarkEnd w:id="6"/>
     </w:p>
     <w:p>
       <w:r>
@@ -1364,7 +2309,7 @@
                     <pic:cNvPicPr/>
                   </pic:nvPicPr>
                   <pic:blipFill>
-                    <a:blip r:embed="rId14"/>
+                    <a:blip r:embed="rId15"/>
                     <a:stretch>
                       <a:fillRect/>
                     </a:stretch>
@@ -1453,7 +2398,7 @@
                     <pic:cNvPicPr/>
                   </pic:nvPicPr>
                   <pic:blipFill>
-                    <a:blip r:embed="rId15"/>
+                    <a:blip r:embed="rId16"/>
                     <a:stretch>
                       <a:fillRect/>
                     </a:stretch>
@@ -1519,31 +2464,29 @@
       <w:pPr>
         <w:pStyle w:val="Ttulo3"/>
         <w:rPr>
-          <w:b/>
-          <w:bCs/>
-        </w:rPr>
-      </w:pPr>
-      <w:r>
-        <w:rPr>
-          <w:b/>
-          <w:bCs/>
+          <w:lang w:val="en-US"/>
+        </w:rPr>
+      </w:pPr>
+      <w:bookmarkStart w:id="7" w:name="_Toc201558911"/>
+      <w:r>
+        <w:rPr>
+          <w:lang w:val="en-US"/>
         </w:rPr>
         <w:t xml:space="preserve">Situación </w:t>
       </w:r>
       <w:r>
         <w:rPr>
-          <w:b/>
-          <w:bCs/>
+          <w:lang w:val="en-US"/>
         </w:rPr>
         <w:t>en la ciudad de</w:t>
       </w:r>
       <w:r>
         <w:rPr>
-          <w:b/>
-          <w:bCs/>
+          <w:lang w:val="en-US"/>
         </w:rPr>
         <w:t xml:space="preserve"> Rosario</w:t>
       </w:r>
+      <w:bookmarkEnd w:id="7"/>
     </w:p>
     <w:p>
       <w:r>
@@ -2033,49 +2976,19 @@
         <w:t xml:space="preserve"> de los cuales 8.194</w:t>
       </w:r>
       <w:r>
-        <w:t xml:space="preserve"> autóctonos</w:t>
+        <w:t xml:space="preserve"> </w:t>
+      </w:r>
+      <w:r>
+        <w:t xml:space="preserve">fueron </w:t>
+      </w:r>
+      <w:r>
+        <w:t>autóctonos</w:t>
       </w:r>
       <w:r>
         <w:t xml:space="preserve"> y 81</w:t>
       </w:r>
       <w:r>
         <w:t xml:space="preserve"> importados</w:t>
-      </w:r>
-      <w:r>
-        <w:t xml:space="preserve"> </w:t>
-      </w:r>
-      <w:r>
-        <w:t>8</w:t>
-      </w:r>
-      <w:r>
-        <w:t>1,</w:t>
-      </w:r>
-      <w:r>
-        <w:t xml:space="preserve"> </w:t>
-      </w:r>
-      <w:r>
-        <w:t xml:space="preserve">4.624 contagiados </w:t>
-      </w:r>
-      <w:r>
-        <w:t>por nexo</w:t>
-      </w:r>
-      <w:r>
-        <w:t>, 1.766</w:t>
-      </w:r>
-      <w:r>
-        <w:t xml:space="preserve"> </w:t>
-      </w:r>
-      <w:r>
-        <w:t>s</w:t>
-      </w:r>
-      <w:r>
-        <w:t>ospechosos</w:t>
-      </w:r>
-      <w:r>
-        <w:t xml:space="preserve"> y 613 d</w:t>
-      </w:r>
-      <w:r>
-        <w:t>escartados</w:t>
       </w:r>
       <w:r>
         <w:t xml:space="preserve">. </w:t>
@@ -2083,6 +2996,9 @@
     </w:p>
     <w:p>
       <w:r>
+        <w:rPr>
+          <w:noProof/>
+        </w:rPr>
         <w:lastRenderedPageBreak/>
         <w:drawing>
           <wp:inline distT="0" distB="0" distL="0" distR="0" wp14:anchorId="1E66DC7A" wp14:editId="66850BC9">
@@ -2100,7 +3016,7 @@
                     <pic:cNvPicPr/>
                   </pic:nvPicPr>
                   <pic:blipFill>
-                    <a:blip r:embed="rId16"/>
+                    <a:blip r:embed="rId17"/>
                     <a:stretch>
                       <a:fillRect/>
                     </a:stretch>
@@ -2264,7 +3180,9 @@
     <w:p>
       <w:pPr>
         <w:pStyle w:val="Ttulo3"/>
-      </w:pPr>
+        <w:ind w:left="708" w:hanging="708"/>
+      </w:pPr>
+      <w:bookmarkStart w:id="8" w:name="_Toc201558912"/>
       <w:r>
         <w:t xml:space="preserve">Conclusiones </w:t>
       </w:r>
@@ -2277,6 +3195,7 @@
       <w:r>
         <w:t xml:space="preserve"> nacional</w:t>
       </w:r>
+      <w:bookmarkEnd w:id="8"/>
     </w:p>
     <w:p>
       <w:pPr>
@@ -2362,12 +3281,14 @@
       <w:pPr>
         <w:pStyle w:val="Ttulo3"/>
       </w:pPr>
+      <w:bookmarkStart w:id="9" w:name="_Toc201558913"/>
       <w:r>
         <w:t>Referencias</w:t>
       </w:r>
       <w:r>
         <w:t xml:space="preserve"> sobre la situación nacional</w:t>
       </w:r>
+      <w:bookmarkEnd w:id="9"/>
     </w:p>
     <w:p>
       <w:pPr>
@@ -2389,7 +3310,7 @@
       <w:r>
         <w:t xml:space="preserve">. </w:t>
       </w:r>
-      <w:hyperlink r:id="rId17" w:history="1">
+      <w:hyperlink r:id="rId18" w:history="1">
         <w:r>
           <w:rPr>
             <w:rStyle w:val="Hipervnculo"/>
@@ -2421,7 +3342,7 @@
       <w:r>
         <w:t xml:space="preserve"> </w:t>
       </w:r>
-      <w:hyperlink r:id="rId18" w:history="1">
+      <w:hyperlink r:id="rId19" w:history="1">
         <w:r>
           <w:rPr>
             <w:rStyle w:val="Hipervnculo"/>
@@ -2446,7 +3367,7 @@
       <w:r>
         <w:t xml:space="preserve">Municipalidad de Rosario. (2025). </w:t>
       </w:r>
-      <w:hyperlink r:id="rId19" w:history="1">
+      <w:hyperlink r:id="rId20" w:history="1">
         <w:r>
           <w:rPr>
             <w:rStyle w:val="Hipervnculo"/>
@@ -2464,9 +3385,11 @@
       <w:pPr>
         <w:pStyle w:val="Ttulo2"/>
       </w:pPr>
+      <w:bookmarkStart w:id="10" w:name="_Toc201558914"/>
       <w:r>
         <w:t>Legislación del dengue en Argentina</w:t>
       </w:r>
+      <w:bookmarkEnd w:id="10"/>
     </w:p>
     <w:p/>
     <w:p>
@@ -2496,7 +3419,15 @@
         <w:t xml:space="preserve"> es </w:t>
       </w:r>
       <w:r>
-        <w:t>el primer test de antígeno de origen nacional. Este kit, desarrollado por especialistas del CONICET y la Fundación Instituto Leloir, permite la detección del antígeno NS1 del virus del dengue, el cual es detectable en los primeros días de la infección, durante la etapa aguda de la enfermedad. Su utilidad radica en su accesibilidad y menor costo en comparación con kits importados, además de no requerir equipos especializados, lo que lo convierte en una herramienta valiosa para laboratorios de análisis clínicos en situaciones de brote. Esta aprobación se enmarca dentro de las competencias de la ANMAT para fiscalizar productos médicos y reactivos de diagnóstico.</w:t>
+        <w:t xml:space="preserve">el primer test de antígeno de origen nacional. Este kit, desarrollado por especialistas del CONICET y la Fundación Instituto Leloir, permite la detección del antígeno NS1 del virus del dengue, el cual es detectable en los primeros días de la infección, durante la etapa aguda de la enfermedad. Su utilidad radica en su accesibilidad y menor costo en comparación con kits importados, además de no requerir equipos especializados, lo que lo convierte en una herramienta valiosa para laboratorios de análisis clínicos en situaciones de brote. Esta aprobación </w:t>
+      </w:r>
+      <w:proofErr w:type="gramStart"/>
+      <w:r>
+        <w:t>se enmarca dentro de</w:t>
+      </w:r>
+      <w:proofErr w:type="gramEnd"/>
+      <w:r>
+        <w:t xml:space="preserve"> las competencias de la ANMAT para fiscalizar productos médicos y reactivos de diagnóstico.</w:t>
       </w:r>
     </w:p>
     <w:p>
@@ -2529,7 +3460,15 @@
       </w:r>
       <w:proofErr w:type="spellEnd"/>
       <w:r>
-        <w:t>-AR Dengue. Esta ventana diagnóstica es clave, ya que la viremia tiende a disminuir al entrar en la fase crítica o de recuperación, limitando la efectividad de los test de antígeno. Por este motivo, la disponibilidad de herramientas de diagnóstico rápido y accesible resulta fundamental para una intervención temprana, tanto clínica como epidemiológica.</w:t>
+        <w:t xml:space="preserve">-AR Dengue. Esta ventana diagnóstica es clave, ya que la viremia tiende a disminuir al entrar en la fase crítica o de recuperación, limitando la efectividad de </w:t>
+      </w:r>
+      <w:proofErr w:type="gramStart"/>
+      <w:r>
+        <w:t>los test</w:t>
+      </w:r>
+      <w:proofErr w:type="gramEnd"/>
+      <w:r>
+        <w:t xml:space="preserve"> de antígeno. Por este motivo, la disponibilidad de herramientas de diagnóstico rápido y accesible resulta fundamental para una intervención temprana, tanto clínica como epidemiológica.</w:t>
       </w:r>
     </w:p>
     <w:p>
@@ -2558,7 +3497,7 @@
                     </pic:cNvPicPr>
                   </pic:nvPicPr>
                   <pic:blipFill>
-                    <a:blip r:embed="rId20">
+                    <a:blip r:embed="rId21">
                       <a:extLst>
                         <a:ext uri="{28A0092B-C50C-407E-A947-70E740481C1C}">
                           <a14:useLocalDpi xmlns:a14="http://schemas.microsoft.com/office/drawing/2010/main" val="0"/>
@@ -2605,7 +3544,15 @@
     </w:p>
     <w:p>
       <w:r>
-        <w:t xml:space="preserve">La población a la que está destinada la vacuna QDENGA es amplia, abarcando a personas a partir de los 4 años de edad. Es fundamental destacar que la indicación aprobada por la ANMAT no establece un límite de edad superior, y su aplicación es independiente de si la persona ha tenido o no una infección previa por dengue. El esquema de vacunación consiste en la administración de dos dosis, separadas por un intervalo de tres meses. Sin embargo, al ser una vacuna a virus vivo atenuado, existen contraindicaciones importantes que deben considerarse. No está recomendada para embarazadas, mujeres en período de lactancia, ni personas con </w:t>
+        <w:t xml:space="preserve">La población a la que está destinada la vacuna QDENGA es amplia, abarcando a personas a partir de los 4 </w:t>
+      </w:r>
+      <w:proofErr w:type="gramStart"/>
+      <w:r>
+        <w:t>años de edad</w:t>
+      </w:r>
+      <w:proofErr w:type="gramEnd"/>
+      <w:r>
+        <w:t xml:space="preserve">. Es fundamental destacar que la indicación aprobada por la ANMAT no establece un límite de edad superior, y su aplicación es independiente de si la persona ha tenido o no una infección previa por dengue. El esquema de vacunación consiste en la administración de dos dosis, separadas por un intervalo de tres meses. Sin embargo, al ser una vacuna a virus vivo atenuado, existen contraindicaciones importantes que deben considerarse. No está recomendada para embarazadas, mujeres en período de lactancia, ni personas con </w:t>
       </w:r>
       <w:proofErr w:type="spellStart"/>
       <w:r>
@@ -2634,6 +3581,7 @@
       <w:pPr>
         <w:pStyle w:val="Ttulo3"/>
       </w:pPr>
+      <w:bookmarkStart w:id="11" w:name="_Toc201558915"/>
       <w:r>
         <w:lastRenderedPageBreak/>
         <w:t xml:space="preserve">Referencias </w:t>
@@ -2650,6 +3598,7 @@
       <w:r>
         <w:t>probaciones ANMAT</w:t>
       </w:r>
+      <w:bookmarkEnd w:id="11"/>
     </w:p>
     <w:p>
       <w:pPr>
@@ -2659,9 +3608,17 @@
         </w:numPr>
       </w:pPr>
       <w:r>
-        <w:t xml:space="preserve">Argentina.gob.ar. (Septiembre 2024). </w:t>
-      </w:r>
-      <w:hyperlink r:id="rId21" w:tgtFrame="_blank" w:history="1">
+        <w:t>Argentina.gob.ar. (</w:t>
+      </w:r>
+      <w:proofErr w:type="gramStart"/>
+      <w:r>
+        <w:t>Septiembre</w:t>
+      </w:r>
+      <w:proofErr w:type="gramEnd"/>
+      <w:r>
+        <w:t xml:space="preserve"> 2024). </w:t>
+      </w:r>
+      <w:hyperlink r:id="rId22" w:tgtFrame="_blank" w:history="1">
         <w:r>
           <w:rPr>
             <w:rStyle w:val="Hipervnculo"/>
@@ -2678,9 +3635,17 @@
         </w:numPr>
       </w:pPr>
       <w:r>
-        <w:t xml:space="preserve">Argentina.gob.ar. (Octubre 2024). </w:t>
-      </w:r>
-      <w:hyperlink r:id="rId22" w:tgtFrame="_blank" w:history="1">
+        <w:t>Argentina.gob.ar. (</w:t>
+      </w:r>
+      <w:proofErr w:type="gramStart"/>
+      <w:r>
+        <w:t>Octubre</w:t>
+      </w:r>
+      <w:proofErr w:type="gramEnd"/>
+      <w:r>
+        <w:t xml:space="preserve"> 2024). </w:t>
+      </w:r>
+      <w:hyperlink r:id="rId23" w:tgtFrame="_blank" w:history="1">
         <w:r>
           <w:rPr>
             <w:rStyle w:val="Hipervnculo"/>
@@ -2713,7 +3678,7 @@
       <w:r>
         <w:t xml:space="preserve">CONICET. </w:t>
       </w:r>
-      <w:hyperlink r:id="rId23" w:tgtFrame="_blank" w:history="1">
+      <w:hyperlink r:id="rId24" w:tgtFrame="_blank" w:history="1">
         <w:r>
           <w:rPr>
             <w:rStyle w:val="Hipervnculo"/>
@@ -2732,7 +3697,7 @@
       <w:r>
         <w:t xml:space="preserve">CSJN (Corte Suprema de Justicia de la Nación). </w:t>
       </w:r>
-      <w:hyperlink r:id="rId24" w:tgtFrame="_blank" w:history="1">
+      <w:hyperlink r:id="rId25" w:tgtFrame="_blank" w:history="1">
         <w:r>
           <w:rPr>
             <w:rStyle w:val="Hipervnculo"/>
@@ -2751,7 +3716,7 @@
       <w:r>
         <w:t xml:space="preserve">SAVE (Sociedad Argentina de Vacunología y Epidemiología). </w:t>
       </w:r>
-      <w:hyperlink r:id="rId25" w:tgtFrame="_blank" w:history="1">
+      <w:hyperlink r:id="rId26" w:tgtFrame="_blank" w:history="1">
         <w:r>
           <w:rPr>
             <w:rStyle w:val="Hipervnculo"/>
@@ -8708,6 +9673,97 @@
       <w:u w:val="single"/>
     </w:rPr>
   </w:style>
+  <w:style w:type="paragraph" w:styleId="TtuloTDC">
+    <w:name w:val="TOC Heading"/>
+    <w:basedOn w:val="Ttulo1"/>
+    <w:next w:val="Normal"/>
+    <w:uiPriority w:val="39"/>
+    <w:unhideWhenUsed/>
+    <w:qFormat/>
+    <w:rsid w:val="00934B09"/>
+    <w:pPr>
+      <w:spacing w:before="240" w:after="0" w:line="259" w:lineRule="auto"/>
+      <w:outlineLvl w:val="9"/>
+    </w:pPr>
+    <w:rPr>
+      <w:kern w:val="0"/>
+      <w:sz w:val="32"/>
+      <w:szCs w:val="32"/>
+      <w:lang w:eastAsia="es-AR"/>
+      <w14:ligatures w14:val="none"/>
+    </w:rPr>
+  </w:style>
+  <w:style w:type="paragraph" w:styleId="TDC1">
+    <w:name w:val="toc 1"/>
+    <w:basedOn w:val="Normal"/>
+    <w:next w:val="Normal"/>
+    <w:autoRedefine/>
+    <w:uiPriority w:val="39"/>
+    <w:unhideWhenUsed/>
+    <w:rsid w:val="00934B09"/>
+    <w:pPr>
+      <w:spacing w:after="100"/>
+    </w:pPr>
+  </w:style>
+  <w:style w:type="paragraph" w:styleId="TDC2">
+    <w:name w:val="toc 2"/>
+    <w:basedOn w:val="Normal"/>
+    <w:next w:val="Normal"/>
+    <w:autoRedefine/>
+    <w:uiPriority w:val="39"/>
+    <w:unhideWhenUsed/>
+    <w:rsid w:val="00934B09"/>
+    <w:pPr>
+      <w:spacing w:after="100"/>
+      <w:ind w:left="240"/>
+    </w:pPr>
+  </w:style>
+  <w:style w:type="paragraph" w:styleId="TDC3">
+    <w:name w:val="toc 3"/>
+    <w:basedOn w:val="Normal"/>
+    <w:next w:val="Normal"/>
+    <w:autoRedefine/>
+    <w:uiPriority w:val="39"/>
+    <w:unhideWhenUsed/>
+    <w:rsid w:val="00934B09"/>
+    <w:pPr>
+      <w:spacing w:after="100"/>
+      <w:ind w:left="480"/>
+    </w:pPr>
+  </w:style>
+  <w:style w:type="paragraph" w:styleId="Sinespaciado">
+    <w:name w:val="No Spacing"/>
+    <w:link w:val="SinespaciadoCar"/>
+    <w:uiPriority w:val="1"/>
+    <w:qFormat/>
+    <w:rsid w:val="00891498"/>
+    <w:pPr>
+      <w:spacing w:after="0" w:line="240" w:lineRule="auto"/>
+    </w:pPr>
+    <w:rPr>
+      <w:rFonts w:eastAsiaTheme="minorEastAsia"/>
+      <w:kern w:val="0"/>
+      <w:sz w:val="22"/>
+      <w:szCs w:val="22"/>
+      <w:lang w:eastAsia="es-AR"/>
+      <w14:ligatures w14:val="none"/>
+    </w:rPr>
+  </w:style>
+  <w:style w:type="character" w:customStyle="1" w:styleId="SinespaciadoCar">
+    <w:name w:val="Sin espaciado Car"/>
+    <w:basedOn w:val="Fuentedeprrafopredeter"/>
+    <w:link w:val="Sinespaciado"/>
+    <w:uiPriority w:val="1"/>
+    <w:rsid w:val="00891498"/>
+    <w:rPr>
+      <w:rFonts w:eastAsiaTheme="minorEastAsia"/>
+      <w:kern w:val="0"/>
+      <w:sz w:val="22"/>
+      <w:szCs w:val="22"/>
+      <w:lang w:eastAsia="es-AR"/>
+      <w14:ligatures w14:val="none"/>
+    </w:rPr>
+  </w:style>
 </w:styles>
 </file>
 
@@ -9024,4 +10080,16 @@
     </a:ext>
   </a:extLst>
 </a:theme>
+</file>
+
+<file path=customXml/item1.xml><?xml version="1.0" encoding="utf-8"?>
+<b:Sources xmlns:b="http://schemas.openxmlformats.org/officeDocument/2006/bibliography" xmlns="http://schemas.openxmlformats.org/officeDocument/2006/bibliography" SelectedStyle="\APASixthEditionOfficeOnline.xsl" StyleName="APA" Version="6"/>
+</file>
+
+<file path=customXml/itemProps1.xml><?xml version="1.0" encoding="utf-8"?>
+<ds:datastoreItem xmlns:ds="http://schemas.openxmlformats.org/officeDocument/2006/customXml" ds:itemID="{9A2C576C-821F-4BCF-BF2B-CBC66C35941B}">
+  <ds:schemaRefs>
+    <ds:schemaRef ds:uri="http://schemas.openxmlformats.org/officeDocument/2006/bibliography"/>
+  </ds:schemaRefs>
+</ds:datastoreItem>
 </file>
</xml_diff>